<commit_message>
cambios en ofi 21
</commit_message>
<xml_diff>
--- a/src/modules/planillas_aportes/templates/resumen_mensual.docx
+++ b/src/modules/planillas_aportes/templates/resumen_mensual.docx
@@ -1266,7 +1266,7 @@
                 <w:szCs w:val="16"/>
                 <w:lang w:val="es-BO"/>
               </w:rPr>
-              <w:t xml:space="preserve"> CARNET DE IDENT</w:t>
+              <w:t xml:space="preserve"> CARNET </w:t>
             </w:r>
           </w:p>
         </w:tc>
@@ -1380,16 +1380,16 @@
         <w:tblLook w:val="04A0" w:firstRow="1" w:lastRow="0" w:firstColumn="1" w:lastColumn="0" w:noHBand="0" w:noVBand="1"/>
       </w:tblPr>
       <w:tblGrid>
-        <w:gridCol w:w="2689"/>
-        <w:gridCol w:w="1842"/>
-        <w:gridCol w:w="1985"/>
-        <w:gridCol w:w="1984"/>
-        <w:gridCol w:w="2432"/>
+        <w:gridCol w:w="2616"/>
+        <w:gridCol w:w="1736"/>
+        <w:gridCol w:w="1518"/>
+        <w:gridCol w:w="1813"/>
+        <w:gridCol w:w="3254"/>
       </w:tblGrid>
       <w:tr>
         <w:tc>
           <w:tcPr>
-            <w:tcW w:w="8500" w:type="dxa"/>
+            <w:tcW w:w="7683" w:type="dxa"/>
             <w:gridSpan w:val="4"/>
             <w:tcBorders>
               <w:top w:val="nil"/>
@@ -1431,7 +1431,7 @@
         </w:tc>
         <w:tc>
           <w:tcPr>
-            <w:tcW w:w="2432" w:type="dxa"/>
+            <w:tcW w:w="3254" w:type="dxa"/>
             <w:tcBorders>
               <w:left w:val="single" w:sz="4" w:space="0" w:color="auto"/>
             </w:tcBorders>
@@ -1487,7 +1487,7 @@
       <w:tr>
         <w:tc>
           <w:tcPr>
-            <w:tcW w:w="2689" w:type="dxa"/>
+            <w:tcW w:w="2616" w:type="dxa"/>
             <w:tcBorders>
               <w:top w:val="single" w:sz="4" w:space="0" w:color="auto"/>
             </w:tcBorders>
@@ -1522,7 +1522,7 @@
         </w:tc>
         <w:tc>
           <w:tcPr>
-            <w:tcW w:w="1842" w:type="dxa"/>
+            <w:tcW w:w="1736" w:type="dxa"/>
             <w:tcBorders>
               <w:top w:val="single" w:sz="4" w:space="0" w:color="auto"/>
             </w:tcBorders>
@@ -1571,7 +1571,7 @@
         </w:tc>
         <w:tc>
           <w:tcPr>
-            <w:tcW w:w="1985" w:type="dxa"/>
+            <w:tcW w:w="1518" w:type="dxa"/>
             <w:tcBorders>
               <w:top w:val="single" w:sz="4" w:space="0" w:color="auto"/>
             </w:tcBorders>
@@ -1620,7 +1620,7 @@
         </w:tc>
         <w:tc>
           <w:tcPr>
-            <w:tcW w:w="1984" w:type="dxa"/>
+            <w:tcW w:w="1813" w:type="dxa"/>
             <w:tcBorders>
               <w:top w:val="single" w:sz="4" w:space="0" w:color="auto"/>
             </w:tcBorders>
@@ -1655,7 +1655,7 @@
         </w:tc>
         <w:tc>
           <w:tcPr>
-            <w:tcW w:w="2432" w:type="dxa"/>
+            <w:tcW w:w="3254" w:type="dxa"/>
           </w:tcPr>
           <w:p>
             <w:pPr>
@@ -1689,7 +1689,7 @@
       <w:tr>
         <w:tc>
           <w:tcPr>
-            <w:tcW w:w="2689" w:type="dxa"/>
+            <w:tcW w:w="2616" w:type="dxa"/>
             <w:shd w:val="clear" w:color="auto" w:fill="E7E6E6" w:themeFill="background2"/>
           </w:tcPr>
           <w:p>
@@ -1709,11 +1709,63 @@
                 <w:lang w:val="es-BO"/>
               </w:rPr>
             </w:pPr>
-          </w:p>
-        </w:tc>
-        <w:tc>
-          <w:tcPr>
-            <w:tcW w:w="1842" w:type="dxa"/>
+            <w:r>
+              <w:rPr>
+                <w:rFonts w:ascii="Calibri" w:hAnsi="Calibri"/>
+                <w:sz w:val="20"/>
+                <w:szCs w:val="20"/>
+              </w:rPr>
+              <w:t>{</w:t>
+            </w:r>
+            <w:proofErr w:type="spellStart"/>
+            <w:proofErr w:type="gramStart"/>
+            <w:r>
+              <w:rPr>
+                <w:rFonts w:ascii="Calibri" w:hAnsi="Calibri"/>
+                <w:sz w:val="20"/>
+                <w:szCs w:val="20"/>
+              </w:rPr>
+              <w:t>d.</w:t>
+            </w:r>
+            <w:r>
+              <w:rPr>
+                <w:rFonts w:ascii="Calibri" w:hAnsi="Calibri"/>
+                <w:sz w:val="20"/>
+                <w:szCs w:val="20"/>
+              </w:rPr>
+              <w:t>planilla</w:t>
+            </w:r>
+            <w:proofErr w:type="gramEnd"/>
+            <w:r>
+              <w:rPr>
+                <w:rFonts w:ascii="Calibri" w:hAnsi="Calibri"/>
+                <w:sz w:val="20"/>
+                <w:szCs w:val="20"/>
+              </w:rPr>
+              <w:t>.</w:t>
+            </w:r>
+            <w:r>
+              <w:rPr>
+                <w:rFonts w:ascii="Calibri" w:hAnsi="Calibri"/>
+                <w:sz w:val="20"/>
+                <w:szCs w:val="20"/>
+              </w:rPr>
+              <w:t>empresa</w:t>
+            </w:r>
+            <w:proofErr w:type="spellEnd"/>
+            <w:r>
+              <w:rPr>
+                <w:rFonts w:ascii="Calibri" w:hAnsi="Calibri"/>
+                <w:sz w:val="20"/>
+                <w:szCs w:val="20"/>
+              </w:rPr>
+              <w:t>}</w:t>
+            </w:r>
+          </w:p>
+        </w:tc>
+        <w:tc>
+          <w:tcPr>
+            <w:tcW w:w="1736" w:type="dxa"/>
             <w:shd w:val="clear" w:color="auto" w:fill="E7E6E6" w:themeFill="background2"/>
           </w:tcPr>
           <w:p>
@@ -1737,7 +1789,7 @@
         </w:tc>
         <w:tc>
           <w:tcPr>
-            <w:tcW w:w="1985" w:type="dxa"/>
+            <w:tcW w:w="1518" w:type="dxa"/>
             <w:shd w:val="clear" w:color="auto" w:fill="E7E6E6" w:themeFill="background2"/>
           </w:tcPr>
           <w:p>
@@ -1761,7 +1813,7 @@
         </w:tc>
         <w:tc>
           <w:tcPr>
-            <w:tcW w:w="1984" w:type="dxa"/>
+            <w:tcW w:w="1813" w:type="dxa"/>
             <w:shd w:val="clear" w:color="auto" w:fill="E7E6E6" w:themeFill="background2"/>
           </w:tcPr>
           <w:p>
@@ -1785,7 +1837,7 @@
         </w:tc>
         <w:tc>
           <w:tcPr>
-            <w:tcW w:w="2432" w:type="dxa"/>
+            <w:tcW w:w="3254" w:type="dxa"/>
             <w:shd w:val="clear" w:color="auto" w:fill="E7E6E6" w:themeFill="background2"/>
           </w:tcPr>
           <w:p>
@@ -1811,7 +1863,7 @@
       <w:tr>
         <w:tc>
           <w:tcPr>
-            <w:tcW w:w="2689" w:type="dxa"/>
+            <w:tcW w:w="2616" w:type="dxa"/>
           </w:tcPr>
           <w:p>
             <w:pPr>
@@ -1834,7 +1886,7 @@
         </w:tc>
         <w:tc>
           <w:tcPr>
-            <w:tcW w:w="1842" w:type="dxa"/>
+            <w:tcW w:w="1736" w:type="dxa"/>
           </w:tcPr>
           <w:p>
             <w:pPr>
@@ -1857,7 +1909,7 @@
         </w:tc>
         <w:tc>
           <w:tcPr>
-            <w:tcW w:w="1985" w:type="dxa"/>
+            <w:tcW w:w="1518" w:type="dxa"/>
           </w:tcPr>
           <w:p>
             <w:pPr>
@@ -1880,7 +1932,7 @@
         </w:tc>
         <w:tc>
           <w:tcPr>
-            <w:tcW w:w="1984" w:type="dxa"/>
+            <w:tcW w:w="1813" w:type="dxa"/>
           </w:tcPr>
           <w:p>
             <w:pPr>
@@ -1929,7 +1981,7 @@
         </w:tc>
         <w:tc>
           <w:tcPr>
-            <w:tcW w:w="2432" w:type="dxa"/>
+            <w:tcW w:w="3254" w:type="dxa"/>
             <w:shd w:val="clear" w:color="auto" w:fill="E7E6E6" w:themeFill="background2"/>
           </w:tcPr>
           <w:p>
@@ -1938,7 +1990,7 @@
               <w:tabs>
                 <w:tab w:val="left" w:pos="7200"/>
               </w:tabs>
-              <w:jc w:val="center"/>
+              <w:jc w:val="right"/>
               <w:rPr>
                 <w:rFonts w:ascii="Calibri" w:hAnsi="Calibri"/>
                 <w:b/>
@@ -1955,41 +2007,53 @@
       <w:tr>
         <w:tc>
           <w:tcPr>
-            <w:tcW w:w="2689" w:type="dxa"/>
-          </w:tcPr>
-          <w:p>
-            <w:pPr>
-              <w:pStyle w:val="Standard"/>
-              <w:tabs>
-                <w:tab w:val="left" w:pos="7200"/>
-              </w:tabs>
-              <w:rPr>
-                <w:rFonts w:ascii="Calibri" w:hAnsi="Calibri"/>
-                <w:b/>
-                <w:bCs/>
-                <w:color w:val="595959" w:themeColor="text1" w:themeTint="A6"/>
-                <w:sz w:val="16"/>
-                <w:szCs w:val="16"/>
-                <w:lang w:val="es-BO"/>
-              </w:rPr>
-            </w:pPr>
-            <w:r>
-              <w:rPr>
-                <w:rFonts w:ascii="Calibri" w:hAnsi="Calibri"/>
-                <w:b/>
-                <w:bCs/>
-                <w:color w:val="595959" w:themeColor="text1" w:themeTint="A6"/>
-                <w:sz w:val="16"/>
-                <w:szCs w:val="16"/>
-                <w:lang w:val="es-BO"/>
-              </w:rPr>
-              <w:t>MULTA E INTERESES</w:t>
-            </w:r>
-          </w:p>
-        </w:tc>
-        <w:tc>
-          <w:tcPr>
-            <w:tcW w:w="5811" w:type="dxa"/>
+            <w:tcW w:w="2616" w:type="dxa"/>
+          </w:tcPr>
+          <w:p>
+            <w:pPr>
+              <w:pStyle w:val="Standard"/>
+              <w:tabs>
+                <w:tab w:val="left" w:pos="7200"/>
+              </w:tabs>
+              <w:rPr>
+                <w:rFonts w:ascii="Calibri" w:hAnsi="Calibri"/>
+                <w:b/>
+                <w:bCs/>
+                <w:color w:val="595959" w:themeColor="text1" w:themeTint="A6"/>
+                <w:sz w:val="16"/>
+                <w:szCs w:val="16"/>
+                <w:lang w:val="es-BO"/>
+              </w:rPr>
+            </w:pPr>
+            <w:r>
+              <w:rPr>
+                <w:rFonts w:ascii="Calibri" w:hAnsi="Calibri"/>
+                <w:b/>
+                <w:bCs/>
+                <w:color w:val="595959" w:themeColor="text1" w:themeTint="A6"/>
+                <w:sz w:val="16"/>
+                <w:szCs w:val="16"/>
+                <w:lang w:val="es-BO"/>
+              </w:rPr>
+              <w:t>MULTA</w:t>
+            </w:r>
+            <w:r>
+              <w:rPr>
+                <w:rFonts w:ascii="Calibri" w:hAnsi="Calibri"/>
+                <w:b/>
+                <w:bCs/>
+                <w:color w:val="595959" w:themeColor="text1" w:themeTint="A6"/>
+                <w:sz w:val="16"/>
+                <w:szCs w:val="16"/>
+                <w:lang w:val="es-BO"/>
+              </w:rPr>
+              <w:t>S</w:t>
+            </w:r>
+          </w:p>
+        </w:tc>
+        <w:tc>
+          <w:tcPr>
+            <w:tcW w:w="5067" w:type="dxa"/>
             <w:gridSpan w:val="3"/>
           </w:tcPr>
           <w:p>
@@ -2013,7 +2077,7 @@
         </w:tc>
         <w:tc>
           <w:tcPr>
-            <w:tcW w:w="2432" w:type="dxa"/>
+            <w:tcW w:w="3254" w:type="dxa"/>
             <w:shd w:val="clear" w:color="auto" w:fill="E7E6E6" w:themeFill="background2"/>
           </w:tcPr>
           <w:p>
@@ -2022,58 +2086,139 @@
               <w:tabs>
                 <w:tab w:val="left" w:pos="7200"/>
               </w:tabs>
-              <w:jc w:val="center"/>
-              <w:rPr>
-                <w:rFonts w:ascii="Calibri" w:hAnsi="Calibri"/>
-                <w:b/>
-                <w:bCs/>
-                <w:color w:val="595959" w:themeColor="text1" w:themeTint="A6"/>
-                <w:sz w:val="16"/>
-                <w:szCs w:val="16"/>
-                <w:lang w:val="es-BO"/>
-              </w:rPr>
-            </w:pPr>
+              <w:jc w:val="right"/>
+              <w:rPr>
+                <w:rFonts w:ascii="Calibri" w:hAnsi="Calibri"/>
+                <w:b/>
+                <w:bCs/>
+                <w:color w:val="595959" w:themeColor="text1" w:themeTint="A6"/>
+                <w:sz w:val="16"/>
+                <w:szCs w:val="16"/>
+                <w:lang w:val="es-BO"/>
+              </w:rPr>
+            </w:pPr>
+            <w:r>
+              <w:rPr>
+                <w:rFonts w:ascii="Calibri" w:hAnsi="Calibri"/>
+                <w:b/>
+                <w:bCs/>
+                <w:sz w:val="20"/>
+                <w:szCs w:val="20"/>
+                <w:lang w:val="es-BO"/>
+              </w:rPr>
+              <w:t>{</w:t>
+            </w:r>
+            <w:proofErr w:type="spellStart"/>
+            <w:proofErr w:type="gramStart"/>
+            <w:r>
+              <w:rPr>
+                <w:rFonts w:ascii="Calibri" w:hAnsi="Calibri"/>
+                <w:b/>
+                <w:bCs/>
+                <w:sz w:val="20"/>
+                <w:szCs w:val="20"/>
+                <w:lang w:val="es-BO"/>
+              </w:rPr>
+              <w:t>d.planilla</w:t>
+            </w:r>
+            <w:proofErr w:type="gramEnd"/>
+            <w:r>
+              <w:rPr>
+                <w:rFonts w:ascii="Calibri" w:hAnsi="Calibri"/>
+                <w:b/>
+                <w:bCs/>
+                <w:sz w:val="20"/>
+                <w:szCs w:val="20"/>
+                <w:lang w:val="es-BO"/>
+              </w:rPr>
+              <w:t>.</w:t>
+            </w:r>
+            <w:r>
+              <w:rPr>
+                <w:rFonts w:ascii="Calibri" w:hAnsi="Calibri"/>
+                <w:b/>
+                <w:bCs/>
+                <w:sz w:val="20"/>
+                <w:szCs w:val="20"/>
+                <w:lang w:val="es-BO"/>
+              </w:rPr>
+              <w:t>total_multas</w:t>
+            </w:r>
+            <w:proofErr w:type="spellEnd"/>
+            <w:r>
+              <w:rPr>
+                <w:rFonts w:ascii="Calibri" w:hAnsi="Calibri"/>
+                <w:b/>
+                <w:bCs/>
+                <w:sz w:val="20"/>
+                <w:szCs w:val="20"/>
+                <w:lang w:val="es-BO"/>
+              </w:rPr>
+              <w:t>}</w:t>
+            </w:r>
+            <w:r>
+              <w:rPr>
+                <w:rFonts w:ascii="Calibri" w:hAnsi="Calibri"/>
+                <w:b/>
+                <w:bCs/>
+                <w:sz w:val="20"/>
+                <w:szCs w:val="20"/>
+                <w:lang w:val="es-BO"/>
+              </w:rPr>
+              <w:t xml:space="preserve"> B</w:t>
+            </w:r>
+            <w:r>
+              <w:rPr>
+                <w:rFonts w:ascii="Calibri" w:hAnsi="Calibri"/>
+                <w:b/>
+                <w:bCs/>
+                <w:sz w:val="20"/>
+                <w:szCs w:val="20"/>
+                <w:lang w:val="es-BO"/>
+              </w:rPr>
+              <w:t>OB</w:t>
+            </w:r>
           </w:p>
         </w:tc>
       </w:tr>
       <w:tr>
         <w:tc>
           <w:tcPr>
-            <w:tcW w:w="2689" w:type="dxa"/>
-          </w:tcPr>
-          <w:p>
-            <w:pPr>
-              <w:pStyle w:val="Standard"/>
-              <w:tabs>
-                <w:tab w:val="left" w:pos="7200"/>
-              </w:tabs>
-              <w:rPr>
-                <w:rFonts w:ascii="Calibri" w:hAnsi="Calibri"/>
-                <w:b/>
-                <w:bCs/>
-                <w:color w:val="595959" w:themeColor="text1" w:themeTint="A6"/>
-                <w:sz w:val="16"/>
-                <w:szCs w:val="16"/>
-                <w:lang w:val="es-BO"/>
-              </w:rPr>
-            </w:pPr>
-            <w:r>
-              <w:rPr>
-                <w:rFonts w:ascii="Calibri" w:hAnsi="Calibri"/>
-                <w:b/>
-                <w:bCs/>
-                <w:color w:val="595959" w:themeColor="text1" w:themeTint="A6"/>
-                <w:sz w:val="16"/>
-                <w:szCs w:val="16"/>
-                <w:lang w:val="es-BO"/>
-              </w:rPr>
-              <w:t>OTROS</w:t>
-            </w:r>
-          </w:p>
-        </w:tc>
-        <w:tc>
-          <w:tcPr>
-            <w:tcW w:w="5811" w:type="dxa"/>
+            <w:tcW w:w="2616" w:type="dxa"/>
+          </w:tcPr>
+          <w:p>
+            <w:pPr>
+              <w:pStyle w:val="Standard"/>
+              <w:tabs>
+                <w:tab w:val="left" w:pos="7200"/>
+              </w:tabs>
+              <w:rPr>
+                <w:rFonts w:ascii="Calibri" w:hAnsi="Calibri"/>
+                <w:b/>
+                <w:bCs/>
+                <w:color w:val="595959" w:themeColor="text1" w:themeTint="A6"/>
+                <w:sz w:val="16"/>
+                <w:szCs w:val="16"/>
+                <w:lang w:val="es-BO"/>
+              </w:rPr>
+            </w:pPr>
+            <w:r>
+              <w:rPr>
+                <w:rFonts w:ascii="Calibri" w:hAnsi="Calibri"/>
+                <w:b/>
+                <w:bCs/>
+                <w:color w:val="595959" w:themeColor="text1" w:themeTint="A6"/>
+                <w:sz w:val="16"/>
+                <w:szCs w:val="16"/>
+                <w:lang w:val="es-BO"/>
+              </w:rPr>
+              <w:t>INTERESES</w:t>
+            </w:r>
+          </w:p>
+        </w:tc>
+        <w:tc>
+          <w:tcPr>
+            <w:tcW w:w="5067" w:type="dxa"/>
             <w:gridSpan w:val="3"/>
           </w:tcPr>
           <w:p>
@@ -2097,7 +2242,7 @@
         </w:tc>
         <w:tc>
           <w:tcPr>
-            <w:tcW w:w="2432" w:type="dxa"/>
+            <w:tcW w:w="3254" w:type="dxa"/>
             <w:shd w:val="clear" w:color="auto" w:fill="E7E6E6" w:themeFill="background2"/>
           </w:tcPr>
           <w:p>
@@ -2106,58 +2251,139 @@
               <w:tabs>
                 <w:tab w:val="left" w:pos="7200"/>
               </w:tabs>
-              <w:jc w:val="center"/>
-              <w:rPr>
-                <w:rFonts w:ascii="Calibri" w:hAnsi="Calibri"/>
-                <w:b/>
-                <w:bCs/>
-                <w:color w:val="595959" w:themeColor="text1" w:themeTint="A6"/>
-                <w:sz w:val="16"/>
-                <w:szCs w:val="16"/>
-                <w:lang w:val="es-BO"/>
-              </w:rPr>
-            </w:pPr>
+              <w:jc w:val="right"/>
+              <w:rPr>
+                <w:rFonts w:ascii="Calibri" w:hAnsi="Calibri"/>
+                <w:b/>
+                <w:bCs/>
+                <w:color w:val="595959" w:themeColor="text1" w:themeTint="A6"/>
+                <w:sz w:val="16"/>
+                <w:szCs w:val="16"/>
+                <w:lang w:val="es-BO"/>
+              </w:rPr>
+            </w:pPr>
+            <w:r>
+              <w:rPr>
+                <w:rFonts w:ascii="Calibri" w:hAnsi="Calibri"/>
+                <w:b/>
+                <w:bCs/>
+                <w:sz w:val="20"/>
+                <w:szCs w:val="20"/>
+                <w:lang w:val="es-BO"/>
+              </w:rPr>
+              <w:t>{</w:t>
+            </w:r>
+            <w:proofErr w:type="spellStart"/>
+            <w:proofErr w:type="gramStart"/>
+            <w:r>
+              <w:rPr>
+                <w:rFonts w:ascii="Calibri" w:hAnsi="Calibri"/>
+                <w:b/>
+                <w:bCs/>
+                <w:sz w:val="20"/>
+                <w:szCs w:val="20"/>
+                <w:lang w:val="es-BO"/>
+              </w:rPr>
+              <w:t>d.planilla</w:t>
+            </w:r>
+            <w:proofErr w:type="gramEnd"/>
+            <w:r>
+              <w:rPr>
+                <w:rFonts w:ascii="Calibri" w:hAnsi="Calibri"/>
+                <w:b/>
+                <w:bCs/>
+                <w:sz w:val="20"/>
+                <w:szCs w:val="20"/>
+                <w:lang w:val="es-BO"/>
+              </w:rPr>
+              <w:t>.total</w:t>
+            </w:r>
+            <w:r>
+              <w:rPr>
+                <w:rFonts w:ascii="Calibri" w:hAnsi="Calibri"/>
+                <w:b/>
+                <w:bCs/>
+                <w:sz w:val="20"/>
+                <w:szCs w:val="20"/>
+                <w:lang w:val="es-BO"/>
+              </w:rPr>
+              <w:t>_tasa_</w:t>
+            </w:r>
+            <w:r>
+              <w:rPr>
+                <w:rFonts w:ascii="Calibri" w:hAnsi="Calibri"/>
+                <w:b/>
+                <w:bCs/>
+                <w:sz w:val="20"/>
+                <w:szCs w:val="20"/>
+                <w:lang w:val="es-BO"/>
+              </w:rPr>
+              <w:t>interes</w:t>
+            </w:r>
+            <w:proofErr w:type="spellEnd"/>
+            <w:r>
+              <w:rPr>
+                <w:rFonts w:ascii="Calibri" w:hAnsi="Calibri"/>
+                <w:b/>
+                <w:bCs/>
+                <w:sz w:val="20"/>
+                <w:szCs w:val="20"/>
+                <w:lang w:val="es-BO"/>
+              </w:rPr>
+              <w:t>}</w:t>
+            </w:r>
+            <w:r>
+              <w:rPr>
+                <w:rFonts w:ascii="Calibri" w:hAnsi="Calibri"/>
+                <w:b/>
+                <w:bCs/>
+                <w:sz w:val="20"/>
+                <w:szCs w:val="20"/>
+                <w:lang w:val="es-BO"/>
+              </w:rPr>
+              <w:t xml:space="preserve"> BOB</w:t>
+            </w:r>
           </w:p>
         </w:tc>
       </w:tr>
       <w:tr>
         <w:tc>
           <w:tcPr>
-            <w:tcW w:w="2689" w:type="dxa"/>
-          </w:tcPr>
-          <w:p>
-            <w:pPr>
-              <w:pStyle w:val="Standard"/>
-              <w:tabs>
-                <w:tab w:val="left" w:pos="7200"/>
-              </w:tabs>
-              <w:rPr>
-                <w:rFonts w:ascii="Calibri" w:hAnsi="Calibri"/>
-                <w:b/>
-                <w:bCs/>
-                <w:color w:val="595959" w:themeColor="text1" w:themeTint="A6"/>
-                <w:sz w:val="16"/>
-                <w:szCs w:val="16"/>
-                <w:lang w:val="es-BO"/>
-              </w:rPr>
-            </w:pPr>
-            <w:r>
-              <w:rPr>
-                <w:rFonts w:ascii="Calibri" w:hAnsi="Calibri"/>
-                <w:b/>
-                <w:bCs/>
-                <w:color w:val="595959" w:themeColor="text1" w:themeTint="A6"/>
-                <w:sz w:val="16"/>
-                <w:szCs w:val="16"/>
-                <w:lang w:val="es-BO"/>
-              </w:rPr>
-              <w:t>SALDO A FAVOR</w:t>
-            </w:r>
-          </w:p>
-        </w:tc>
-        <w:tc>
-          <w:tcPr>
-            <w:tcW w:w="5811" w:type="dxa"/>
+            <w:tcW w:w="2616" w:type="dxa"/>
+          </w:tcPr>
+          <w:p>
+            <w:pPr>
+              <w:pStyle w:val="Standard"/>
+              <w:tabs>
+                <w:tab w:val="left" w:pos="7200"/>
+              </w:tabs>
+              <w:rPr>
+                <w:rFonts w:ascii="Calibri" w:hAnsi="Calibri"/>
+                <w:b/>
+                <w:bCs/>
+                <w:color w:val="595959" w:themeColor="text1" w:themeTint="A6"/>
+                <w:sz w:val="16"/>
+                <w:szCs w:val="16"/>
+                <w:lang w:val="es-BO"/>
+              </w:rPr>
+            </w:pPr>
+            <w:r>
+              <w:rPr>
+                <w:rFonts w:ascii="Calibri" w:hAnsi="Calibri"/>
+                <w:b/>
+                <w:bCs/>
+                <w:color w:val="595959" w:themeColor="text1" w:themeTint="A6"/>
+                <w:sz w:val="16"/>
+                <w:szCs w:val="16"/>
+                <w:lang w:val="es-BO"/>
+              </w:rPr>
+              <w:t>OTROS</w:t>
+            </w:r>
+          </w:p>
+        </w:tc>
+        <w:tc>
+          <w:tcPr>
+            <w:tcW w:w="5067" w:type="dxa"/>
             <w:gridSpan w:val="3"/>
           </w:tcPr>
           <w:p>
@@ -2166,22 +2392,34 @@
               <w:tabs>
                 <w:tab w:val="left" w:pos="7200"/>
               </w:tabs>
-              <w:jc w:val="center"/>
-              <w:rPr>
-                <w:rFonts w:ascii="Calibri" w:hAnsi="Calibri"/>
-                <w:b/>
-                <w:bCs/>
-                <w:color w:val="595959" w:themeColor="text1" w:themeTint="A6"/>
-                <w:sz w:val="16"/>
-                <w:szCs w:val="16"/>
-                <w:lang w:val="es-BO"/>
-              </w:rPr>
-            </w:pPr>
-          </w:p>
-        </w:tc>
-        <w:tc>
-          <w:tcPr>
-            <w:tcW w:w="2432" w:type="dxa"/>
+              <w:jc w:val="right"/>
+              <w:rPr>
+                <w:rFonts w:ascii="Calibri" w:hAnsi="Calibri"/>
+                <w:b/>
+                <w:bCs/>
+                <w:color w:val="595959" w:themeColor="text1" w:themeTint="A6"/>
+                <w:sz w:val="16"/>
+                <w:szCs w:val="16"/>
+                <w:lang w:val="es-BO"/>
+              </w:rPr>
+            </w:pPr>
+            <w:r>
+              <w:rPr>
+                <w:rFonts w:ascii="Calibri" w:hAnsi="Calibri"/>
+                <w:b/>
+                <w:bCs/>
+                <w:color w:val="595959" w:themeColor="text1" w:themeTint="A6"/>
+                <w:sz w:val="16"/>
+                <w:szCs w:val="16"/>
+                <w:lang w:val="es-BO"/>
+              </w:rPr>
+              <w:t>APORTES 5 % AL MINISTERIO DE SALUD</w:t>
+            </w:r>
+          </w:p>
+        </w:tc>
+        <w:tc>
+          <w:tcPr>
+            <w:tcW w:w="3254" w:type="dxa"/>
             <w:shd w:val="clear" w:color="auto" w:fill="E7E6E6" w:themeFill="background2"/>
           </w:tcPr>
           <w:p>
@@ -2190,142 +2428,186 @@
               <w:tabs>
                 <w:tab w:val="left" w:pos="7200"/>
               </w:tabs>
-              <w:jc w:val="center"/>
-              <w:rPr>
-                <w:rFonts w:ascii="Calibri" w:hAnsi="Calibri"/>
-                <w:b/>
-                <w:bCs/>
-                <w:color w:val="595959" w:themeColor="text1" w:themeTint="A6"/>
-                <w:sz w:val="16"/>
-                <w:szCs w:val="16"/>
-                <w:lang w:val="es-BO"/>
-              </w:rPr>
-            </w:pPr>
+              <w:jc w:val="right"/>
+              <w:rPr>
+                <w:rFonts w:ascii="Calibri" w:hAnsi="Calibri"/>
+                <w:b/>
+                <w:bCs/>
+                <w:color w:val="595959" w:themeColor="text1" w:themeTint="A6"/>
+                <w:sz w:val="16"/>
+                <w:szCs w:val="16"/>
+                <w:lang w:val="es-BO"/>
+              </w:rPr>
+            </w:pPr>
+            <w:r>
+              <w:rPr>
+                <w:rFonts w:ascii="Calibri" w:hAnsi="Calibri"/>
+                <w:b/>
+                <w:bCs/>
+                <w:sz w:val="20"/>
+                <w:szCs w:val="20"/>
+                <w:lang w:val="es-BO"/>
+              </w:rPr>
+              <w:t>{</w:t>
+            </w:r>
+            <w:proofErr w:type="spellStart"/>
+            <w:proofErr w:type="gramStart"/>
+            <w:r>
+              <w:rPr>
+                <w:rFonts w:ascii="Calibri" w:hAnsi="Calibri"/>
+                <w:b/>
+                <w:bCs/>
+                <w:sz w:val="20"/>
+                <w:szCs w:val="20"/>
+                <w:lang w:val="es-BO"/>
+              </w:rPr>
+              <w:t>d.planilla</w:t>
+            </w:r>
+            <w:proofErr w:type="gramEnd"/>
+            <w:r>
+              <w:rPr>
+                <w:rFonts w:ascii="Calibri" w:hAnsi="Calibri"/>
+                <w:b/>
+                <w:bCs/>
+                <w:sz w:val="20"/>
+                <w:szCs w:val="20"/>
+                <w:lang w:val="es-BO"/>
+              </w:rPr>
+              <w:t>.</w:t>
+            </w:r>
+            <w:r>
+              <w:rPr>
+                <w:rFonts w:ascii="Calibri" w:hAnsi="Calibri"/>
+                <w:b/>
+                <w:bCs/>
+                <w:sz w:val="20"/>
+                <w:szCs w:val="20"/>
+                <w:lang w:val="es-BO"/>
+              </w:rPr>
+              <w:t>total_</w:t>
+            </w:r>
+            <w:r>
+              <w:rPr>
+                <w:rFonts w:ascii="Calibri" w:hAnsi="Calibri"/>
+                <w:b/>
+                <w:bCs/>
+                <w:sz w:val="20"/>
+                <w:szCs w:val="20"/>
+                <w:lang w:val="es-BO"/>
+              </w:rPr>
+              <w:t>aportes_</w:t>
+            </w:r>
+            <w:r>
+              <w:rPr>
+                <w:rFonts w:ascii="Calibri" w:hAnsi="Calibri"/>
+                <w:b/>
+                <w:bCs/>
+                <w:sz w:val="20"/>
+                <w:szCs w:val="20"/>
+                <w:lang w:val="es-BO"/>
+              </w:rPr>
+              <w:t>min_salud</w:t>
+            </w:r>
+            <w:proofErr w:type="spellEnd"/>
+            <w:r>
+              <w:rPr>
+                <w:rFonts w:ascii="Calibri" w:hAnsi="Calibri"/>
+                <w:b/>
+                <w:bCs/>
+                <w:sz w:val="20"/>
+                <w:szCs w:val="20"/>
+                <w:lang w:val="es-BO"/>
+              </w:rPr>
+              <w:t>}</w:t>
+            </w:r>
+            <w:r>
+              <w:rPr>
+                <w:rFonts w:ascii="Calibri" w:hAnsi="Calibri"/>
+                <w:b/>
+                <w:bCs/>
+                <w:sz w:val="20"/>
+                <w:szCs w:val="20"/>
+                <w:lang w:val="es-BO"/>
+              </w:rPr>
+              <w:t xml:space="preserve"> BOB</w:t>
+            </w:r>
           </w:p>
         </w:tc>
       </w:tr>
       <w:tr>
         <w:tc>
           <w:tcPr>
-            <w:tcW w:w="2689" w:type="dxa"/>
-          </w:tcPr>
-          <w:p>
-            <w:pPr>
-              <w:pStyle w:val="Standard"/>
-              <w:tabs>
-                <w:tab w:val="left" w:pos="7200"/>
-              </w:tabs>
-              <w:jc w:val="center"/>
-              <w:rPr>
-                <w:rFonts w:ascii="Calibri" w:hAnsi="Calibri"/>
-                <w:b/>
-                <w:bCs/>
-                <w:color w:val="595959" w:themeColor="text1" w:themeTint="A6"/>
-                <w:sz w:val="16"/>
-                <w:szCs w:val="16"/>
-                <w:lang w:val="es-BO"/>
-              </w:rPr>
-            </w:pPr>
-          </w:p>
-        </w:tc>
-        <w:tc>
-          <w:tcPr>
-            <w:tcW w:w="1842" w:type="dxa"/>
-          </w:tcPr>
-          <w:p>
-            <w:pPr>
-              <w:pStyle w:val="Standard"/>
-              <w:tabs>
-                <w:tab w:val="left" w:pos="7200"/>
-              </w:tabs>
-              <w:jc w:val="center"/>
-              <w:rPr>
-                <w:rFonts w:ascii="Calibri" w:hAnsi="Calibri"/>
-                <w:b/>
-                <w:bCs/>
-                <w:color w:val="595959" w:themeColor="text1" w:themeTint="A6"/>
-                <w:sz w:val="16"/>
-                <w:szCs w:val="16"/>
-                <w:lang w:val="es-BO"/>
-              </w:rPr>
-            </w:pPr>
-          </w:p>
-        </w:tc>
-        <w:tc>
-          <w:tcPr>
-            <w:tcW w:w="1985" w:type="dxa"/>
-          </w:tcPr>
-          <w:p>
-            <w:pPr>
-              <w:pStyle w:val="Standard"/>
-              <w:tabs>
-                <w:tab w:val="left" w:pos="7200"/>
-              </w:tabs>
-              <w:jc w:val="center"/>
-              <w:rPr>
-                <w:rFonts w:ascii="Calibri" w:hAnsi="Calibri"/>
-                <w:b/>
-                <w:bCs/>
-                <w:color w:val="595959" w:themeColor="text1" w:themeTint="A6"/>
-                <w:sz w:val="16"/>
-                <w:szCs w:val="16"/>
-                <w:lang w:val="es-BO"/>
-              </w:rPr>
-            </w:pPr>
-          </w:p>
-        </w:tc>
-        <w:tc>
-          <w:tcPr>
-            <w:tcW w:w="1984" w:type="dxa"/>
-          </w:tcPr>
-          <w:p>
-            <w:pPr>
-              <w:pStyle w:val="Standard"/>
-              <w:tabs>
-                <w:tab w:val="left" w:pos="7200"/>
-              </w:tabs>
-              <w:jc w:val="center"/>
-              <w:rPr>
-                <w:rFonts w:ascii="Calibri" w:hAnsi="Calibri"/>
-                <w:b/>
-                <w:bCs/>
-                <w:color w:val="595959" w:themeColor="text1" w:themeTint="A6"/>
-                <w:sz w:val="16"/>
-                <w:szCs w:val="16"/>
-                <w:lang w:val="es-BO"/>
-              </w:rPr>
-            </w:pPr>
-            <w:proofErr w:type="gramStart"/>
-            <w:r>
-              <w:rPr>
-                <w:rFonts w:ascii="Calibri" w:hAnsi="Calibri"/>
-                <w:b/>
-                <w:bCs/>
-                <w:color w:val="595959" w:themeColor="text1" w:themeTint="A6"/>
-                <w:sz w:val="16"/>
-                <w:szCs w:val="16"/>
-                <w:lang w:val="es-BO"/>
-              </w:rPr>
-              <w:t>TOTAL</w:t>
-            </w:r>
-            <w:proofErr w:type="gramEnd"/>
-            <w:r>
-              <w:rPr>
-                <w:rFonts w:ascii="Calibri" w:hAnsi="Calibri"/>
-                <w:b/>
-                <w:bCs/>
-                <w:color w:val="595959" w:themeColor="text1" w:themeTint="A6"/>
-                <w:sz w:val="16"/>
-                <w:szCs w:val="16"/>
-                <w:lang w:val="es-BO"/>
-              </w:rPr>
-              <w:t xml:space="preserve"> A CANCELAR</w:t>
-            </w:r>
-          </w:p>
-        </w:tc>
-        <w:tc>
-          <w:tcPr>
-            <w:tcW w:w="2432" w:type="dxa"/>
+            <w:tcW w:w="2616" w:type="dxa"/>
+          </w:tcPr>
+          <w:p>
+            <w:pPr>
+              <w:pStyle w:val="Standard"/>
+              <w:tabs>
+                <w:tab w:val="left" w:pos="7200"/>
+              </w:tabs>
+              <w:rPr>
+                <w:rFonts w:ascii="Calibri" w:hAnsi="Calibri"/>
+                <w:b/>
+                <w:bCs/>
+                <w:color w:val="595959" w:themeColor="text1" w:themeTint="A6"/>
+                <w:sz w:val="16"/>
+                <w:szCs w:val="16"/>
+                <w:lang w:val="es-BO"/>
+              </w:rPr>
+            </w:pPr>
+            <w:r>
+              <w:rPr>
+                <w:rFonts w:ascii="Calibri" w:hAnsi="Calibri"/>
+                <w:b/>
+                <w:bCs/>
+                <w:color w:val="595959" w:themeColor="text1" w:themeTint="A6"/>
+                <w:sz w:val="16"/>
+                <w:szCs w:val="16"/>
+                <w:lang w:val="es-BO"/>
+              </w:rPr>
+              <w:t>OTROS</w:t>
+            </w:r>
+          </w:p>
+        </w:tc>
+        <w:tc>
+          <w:tcPr>
+            <w:tcW w:w="5067" w:type="dxa"/>
+            <w:gridSpan w:val="3"/>
+          </w:tcPr>
+          <w:p>
+            <w:pPr>
+              <w:pStyle w:val="Standard"/>
+              <w:tabs>
+                <w:tab w:val="left" w:pos="7200"/>
+              </w:tabs>
+              <w:jc w:val="right"/>
+              <w:rPr>
+                <w:rFonts w:ascii="Calibri" w:hAnsi="Calibri"/>
+                <w:b/>
+                <w:bCs/>
+                <w:color w:val="595959" w:themeColor="text1" w:themeTint="A6"/>
+                <w:sz w:val="16"/>
+                <w:szCs w:val="16"/>
+                <w:lang w:val="es-BO"/>
+              </w:rPr>
+            </w:pPr>
+            <w:r>
+              <w:rPr>
+                <w:rFonts w:ascii="Calibri" w:hAnsi="Calibri"/>
+                <w:b/>
+                <w:bCs/>
+                <w:color w:val="595959" w:themeColor="text1" w:themeTint="A6"/>
+                <w:sz w:val="16"/>
+                <w:szCs w:val="16"/>
+                <w:lang w:val="es-BO"/>
+              </w:rPr>
+              <w:t xml:space="preserve">FORM DS-08 </w:t>
+            </w:r>
+          </w:p>
+        </w:tc>
+        <w:tc>
+          <w:tcPr>
+            <w:tcW w:w="3254" w:type="dxa"/>
             <w:shd w:val="clear" w:color="auto" w:fill="E7E6E6" w:themeFill="background2"/>
           </w:tcPr>
           <w:p>
@@ -2334,24 +2616,264 @@
               <w:tabs>
                 <w:tab w:val="left" w:pos="7200"/>
               </w:tabs>
-              <w:jc w:val="center"/>
-              <w:rPr>
-                <w:rFonts w:ascii="Calibri" w:hAnsi="Calibri"/>
-                <w:b/>
-                <w:bCs/>
-                <w:color w:val="595959" w:themeColor="text1" w:themeTint="A6"/>
-                <w:sz w:val="16"/>
-                <w:szCs w:val="16"/>
-                <w:lang w:val="es-BO"/>
-              </w:rPr>
-            </w:pPr>
+              <w:jc w:val="right"/>
+              <w:rPr>
+                <w:rFonts w:ascii="Calibri" w:hAnsi="Calibri"/>
+                <w:b/>
+                <w:bCs/>
+                <w:sz w:val="20"/>
+                <w:szCs w:val="20"/>
+                <w:lang w:val="es-BO"/>
+              </w:rPr>
+            </w:pPr>
+            <w:r>
+              <w:rPr>
+                <w:rFonts w:ascii="Calibri" w:hAnsi="Calibri"/>
+                <w:b/>
+                <w:bCs/>
+                <w:sz w:val="20"/>
+                <w:szCs w:val="20"/>
+                <w:lang w:val="es-BO"/>
+              </w:rPr>
+              <w:t>5,00 BOB</w:t>
+            </w:r>
           </w:p>
         </w:tc>
       </w:tr>
       <w:tr>
         <w:tc>
           <w:tcPr>
-            <w:tcW w:w="2689" w:type="dxa"/>
+            <w:tcW w:w="2616" w:type="dxa"/>
+          </w:tcPr>
+          <w:p>
+            <w:pPr>
+              <w:pStyle w:val="Standard"/>
+              <w:tabs>
+                <w:tab w:val="left" w:pos="7200"/>
+              </w:tabs>
+              <w:rPr>
+                <w:rFonts w:ascii="Calibri" w:hAnsi="Calibri"/>
+                <w:b/>
+                <w:bCs/>
+                <w:color w:val="595959" w:themeColor="text1" w:themeTint="A6"/>
+                <w:sz w:val="16"/>
+                <w:szCs w:val="16"/>
+                <w:lang w:val="es-BO"/>
+              </w:rPr>
+            </w:pPr>
+            <w:r>
+              <w:rPr>
+                <w:rFonts w:ascii="Calibri" w:hAnsi="Calibri"/>
+                <w:b/>
+                <w:bCs/>
+                <w:color w:val="595959" w:themeColor="text1" w:themeTint="A6"/>
+                <w:sz w:val="16"/>
+                <w:szCs w:val="16"/>
+                <w:lang w:val="es-BO"/>
+              </w:rPr>
+              <w:t>SALDO A FAVOR</w:t>
+            </w:r>
+          </w:p>
+        </w:tc>
+        <w:tc>
+          <w:tcPr>
+            <w:tcW w:w="5067" w:type="dxa"/>
+            <w:gridSpan w:val="3"/>
+          </w:tcPr>
+          <w:p>
+            <w:pPr>
+              <w:pStyle w:val="Standard"/>
+              <w:tabs>
+                <w:tab w:val="left" w:pos="7200"/>
+              </w:tabs>
+              <w:jc w:val="center"/>
+              <w:rPr>
+                <w:rFonts w:ascii="Calibri" w:hAnsi="Calibri"/>
+                <w:b/>
+                <w:bCs/>
+                <w:color w:val="595959" w:themeColor="text1" w:themeTint="A6"/>
+                <w:sz w:val="16"/>
+                <w:szCs w:val="16"/>
+                <w:lang w:val="es-BO"/>
+              </w:rPr>
+            </w:pPr>
+          </w:p>
+        </w:tc>
+        <w:tc>
+          <w:tcPr>
+            <w:tcW w:w="3254" w:type="dxa"/>
+            <w:shd w:val="clear" w:color="auto" w:fill="E7E6E6" w:themeFill="background2"/>
+          </w:tcPr>
+          <w:p>
+            <w:pPr>
+              <w:pStyle w:val="Standard"/>
+              <w:tabs>
+                <w:tab w:val="left" w:pos="7200"/>
+              </w:tabs>
+              <w:jc w:val="right"/>
+              <w:rPr>
+                <w:rFonts w:ascii="Calibri" w:hAnsi="Calibri"/>
+                <w:b/>
+                <w:bCs/>
+                <w:color w:val="595959" w:themeColor="text1" w:themeTint="A6"/>
+                <w:sz w:val="16"/>
+                <w:szCs w:val="16"/>
+                <w:lang w:val="es-BO"/>
+              </w:rPr>
+            </w:pPr>
+          </w:p>
+        </w:tc>
+      </w:tr>
+      <w:tr>
+        <w:tc>
+          <w:tcPr>
+            <w:tcW w:w="7683" w:type="dxa"/>
+            <w:gridSpan w:val="4"/>
+          </w:tcPr>
+          <w:p>
+            <w:pPr>
+              <w:pStyle w:val="Standard"/>
+              <w:tabs>
+                <w:tab w:val="left" w:pos="7200"/>
+              </w:tabs>
+              <w:jc w:val="right"/>
+              <w:rPr>
+                <w:rFonts w:ascii="Calibri" w:hAnsi="Calibri"/>
+                <w:b/>
+                <w:bCs/>
+                <w:color w:val="595959" w:themeColor="text1" w:themeTint="A6"/>
+                <w:sz w:val="16"/>
+                <w:szCs w:val="16"/>
+                <w:lang w:val="es-BO"/>
+              </w:rPr>
+            </w:pPr>
+            <w:proofErr w:type="gramStart"/>
+            <w:r>
+              <w:rPr>
+                <w:rFonts w:ascii="Calibri" w:hAnsi="Calibri"/>
+                <w:b/>
+                <w:bCs/>
+                <w:color w:val="595959" w:themeColor="text1" w:themeTint="A6"/>
+                <w:sz w:val="16"/>
+                <w:szCs w:val="16"/>
+                <w:lang w:val="es-BO"/>
+              </w:rPr>
+              <w:t>TOTAL</w:t>
+            </w:r>
+            <w:proofErr w:type="gramEnd"/>
+            <w:r>
+              <w:rPr>
+                <w:rFonts w:ascii="Calibri" w:hAnsi="Calibri"/>
+                <w:b/>
+                <w:bCs/>
+                <w:color w:val="595959" w:themeColor="text1" w:themeTint="A6"/>
+                <w:sz w:val="16"/>
+                <w:szCs w:val="16"/>
+                <w:lang w:val="es-BO"/>
+              </w:rPr>
+              <w:t xml:space="preserve"> A CANCELAR</w:t>
+            </w:r>
+          </w:p>
+        </w:tc>
+        <w:tc>
+          <w:tcPr>
+            <w:tcW w:w="3254" w:type="dxa"/>
+            <w:shd w:val="clear" w:color="auto" w:fill="E7E6E6" w:themeFill="background2"/>
+          </w:tcPr>
+          <w:p>
+            <w:pPr>
+              <w:pStyle w:val="Standard"/>
+              <w:tabs>
+                <w:tab w:val="left" w:pos="7200"/>
+              </w:tabs>
+              <w:jc w:val="right"/>
+              <w:rPr>
+                <w:rFonts w:ascii="Calibri" w:hAnsi="Calibri"/>
+                <w:b/>
+                <w:bCs/>
+                <w:color w:val="595959" w:themeColor="text1" w:themeTint="A6"/>
+                <w:sz w:val="16"/>
+                <w:szCs w:val="16"/>
+                <w:lang w:val="es-BO"/>
+              </w:rPr>
+            </w:pPr>
+            <w:r>
+              <w:rPr>
+                <w:rFonts w:ascii="Calibri" w:hAnsi="Calibri"/>
+                <w:b/>
+                <w:bCs/>
+                <w:sz w:val="20"/>
+                <w:szCs w:val="20"/>
+                <w:lang w:val="es-BO"/>
+              </w:rPr>
+              <w:t>{</w:t>
+            </w:r>
+            <w:proofErr w:type="spellStart"/>
+            <w:proofErr w:type="gramStart"/>
+            <w:r>
+              <w:rPr>
+                <w:rFonts w:ascii="Calibri" w:hAnsi="Calibri"/>
+                <w:b/>
+                <w:bCs/>
+                <w:sz w:val="20"/>
+                <w:szCs w:val="20"/>
+                <w:lang w:val="es-BO"/>
+              </w:rPr>
+              <w:t>d.planilla</w:t>
+            </w:r>
+            <w:proofErr w:type="gramEnd"/>
+            <w:r>
+              <w:rPr>
+                <w:rFonts w:ascii="Calibri" w:hAnsi="Calibri"/>
+                <w:b/>
+                <w:bCs/>
+                <w:sz w:val="20"/>
+                <w:szCs w:val="20"/>
+                <w:lang w:val="es-BO"/>
+              </w:rPr>
+              <w:t>.</w:t>
+            </w:r>
+            <w:r>
+              <w:rPr>
+                <w:rFonts w:ascii="Calibri" w:hAnsi="Calibri"/>
+                <w:b/>
+                <w:bCs/>
+                <w:sz w:val="20"/>
+                <w:szCs w:val="20"/>
+                <w:lang w:val="es-BO"/>
+              </w:rPr>
+              <w:t>total_a_cancelar</w:t>
+            </w:r>
+            <w:proofErr w:type="spellEnd"/>
+            <w:r>
+              <w:rPr>
+                <w:rFonts w:ascii="Calibri" w:hAnsi="Calibri"/>
+                <w:b/>
+                <w:bCs/>
+                <w:sz w:val="20"/>
+                <w:szCs w:val="20"/>
+                <w:lang w:val="es-BO"/>
+              </w:rPr>
+              <w:t>}</w:t>
+            </w:r>
+            <w:r>
+              <w:rPr>
+                <w:rFonts w:ascii="Calibri" w:hAnsi="Calibri"/>
+                <w:b/>
+                <w:bCs/>
+                <w:sz w:val="20"/>
+                <w:szCs w:val="20"/>
+                <w:lang w:val="es-BO"/>
+              </w:rPr>
+              <w:t xml:space="preserve"> BOB</w:t>
+            </w:r>
+          </w:p>
+        </w:tc>
+      </w:tr>
+      <w:tr>
+        <w:tc>
+          <w:tcPr>
+            <w:tcW w:w="2616" w:type="dxa"/>
           </w:tcPr>
           <w:p>
             <w:pPr>
@@ -2385,7 +2907,7 @@
         </w:tc>
         <w:tc>
           <w:tcPr>
-            <w:tcW w:w="8243" w:type="dxa"/>
+            <w:tcW w:w="8321" w:type="dxa"/>
             <w:gridSpan w:val="4"/>
             <w:shd w:val="clear" w:color="auto" w:fill="E7E6E6" w:themeFill="background2"/>
           </w:tcPr>
@@ -2412,7 +2934,7 @@
       <w:tr>
         <w:tc>
           <w:tcPr>
-            <w:tcW w:w="10932" w:type="dxa"/>
+            <w:tcW w:w="10937" w:type="dxa"/>
             <w:gridSpan w:val="5"/>
             <w:shd w:val="clear" w:color="auto" w:fill="E7E6E6" w:themeFill="background2"/>
           </w:tcPr>
@@ -2442,7 +2964,7 @@
         </w:trPr>
         <w:tc>
           <w:tcPr>
-            <w:tcW w:w="2689" w:type="dxa"/>
+            <w:tcW w:w="2616" w:type="dxa"/>
           </w:tcPr>
           <w:p>
             <w:pPr>
@@ -2465,7 +2987,7 @@
         </w:tc>
         <w:tc>
           <w:tcPr>
-            <w:tcW w:w="3827" w:type="dxa"/>
+            <w:tcW w:w="3254" w:type="dxa"/>
             <w:gridSpan w:val="2"/>
           </w:tcPr>
           <w:p>
@@ -2489,7 +3011,7 @@
         </w:tc>
         <w:tc>
           <w:tcPr>
-            <w:tcW w:w="4416" w:type="dxa"/>
+            <w:tcW w:w="5067" w:type="dxa"/>
             <w:gridSpan w:val="2"/>
           </w:tcPr>
           <w:p>
@@ -2515,7 +3037,7 @@
       <w:tr>
         <w:tc>
           <w:tcPr>
-            <w:tcW w:w="2689" w:type="dxa"/>
+            <w:tcW w:w="2616" w:type="dxa"/>
           </w:tcPr>
           <w:p>
             <w:pPr>
@@ -2550,7 +3072,7 @@
         </w:tc>
         <w:tc>
           <w:tcPr>
-            <w:tcW w:w="3827" w:type="dxa"/>
+            <w:tcW w:w="3254" w:type="dxa"/>
             <w:gridSpan w:val="2"/>
           </w:tcPr>
           <w:p>
@@ -2598,7 +3120,7 @@
         </w:tc>
         <w:tc>
           <w:tcPr>
-            <w:tcW w:w="4416" w:type="dxa"/>
+            <w:tcW w:w="5067" w:type="dxa"/>
             <w:gridSpan w:val="2"/>
           </w:tcPr>
           <w:p>
@@ -2696,22 +3218,8 @@
                 <w:color w:val="3C765C"/>
                 <w:lang w:val="es-BO"/>
               </w:rPr>
-              <w:t xml:space="preserve">MONTO RECIBIDO EN </w:t>
-            </w:r>
-            <w:proofErr w:type="gramStart"/>
-            <w:r>
-              <w:rPr>
-                <w:rFonts w:ascii="Calibri" w:hAnsi="Calibri"/>
-                <w:b/>
-                <w:bCs/>
-                <w:i/>
-                <w:iCs/>
-                <w:color w:val="3C765C"/>
-                <w:lang w:val="es-BO"/>
-              </w:rPr>
-              <w:t>CAJA</w:t>
-            </w:r>
-            <w:proofErr w:type="gramEnd"/>
+              <w:t>MONTO RECIBIDO EN CAJA</w:t>
+            </w:r>
           </w:p>
         </w:tc>
       </w:tr>
@@ -3186,26 +3694,8 @@
         </w:tc>
         <w:tc>
           <w:tcPr>
-            <w:tcW w:w="2733" w:type="dxa"/>
-          </w:tcPr>
-          <w:p>
-            <w:pPr>
-              <w:pStyle w:val="Standard"/>
-              <w:tabs>
-                <w:tab w:val="left" w:pos="7200"/>
-              </w:tabs>
-              <w:rPr>
-                <w:rFonts w:ascii="Calibri" w:hAnsi="Calibri"/>
-                <w:sz w:val="20"/>
-                <w:szCs w:val="20"/>
-                <w:lang w:val="es-BO"/>
-              </w:rPr>
-            </w:pPr>
-          </w:p>
-        </w:tc>
-        <w:tc>
-          <w:tcPr>
-            <w:tcW w:w="2733" w:type="dxa"/>
+            <w:tcW w:w="5466" w:type="dxa"/>
+            <w:gridSpan w:val="2"/>
           </w:tcPr>
           <w:p>
             <w:pPr>

</xml_diff>